<commit_message>
Changed Around Gue'vesa Squad.
Gue'Vesa Squad Changes:

Added Combat Knife

Switched out Pulse Rifles for Lasguns

Switched out Photon Grenades for Frag and Grenades

Added +1 to Sv

Removed Heavy Weapons Option
</commit_message>
<xml_diff>
--- a/Gue'vesa Codex.docx
+++ b/Gue'vesa Codex.docx
@@ -240,10 +240,7 @@
           </w:tcPr>
           <w:p>
             <w:r>
-              <w:t>4</w:t>
-            </w:r>
-            <w:r>
-              <w:t>+</w:t>
+              <w:t>4+</w:t>
             </w:r>
           </w:p>
         </w:tc>
@@ -351,10 +348,7 @@
           </w:tcPr>
           <w:p>
             <w:r>
-              <w:t>4</w:t>
-            </w:r>
-            <w:r>
-              <w:t>+</w:t>
+              <w:t>4+</w:t>
             </w:r>
           </w:p>
         </w:tc>
@@ -364,10 +358,7 @@
           </w:tcPr>
           <w:p>
             <w:r>
-              <w:t>4</w:t>
-            </w:r>
-            <w:r>
-              <w:t>+</w:t>
+              <w:t>4+</w:t>
             </w:r>
           </w:p>
         </w:tc>
@@ -565,11 +556,21 @@
       </w:r>
       <w:r>
         <w:br/>
-        <w:t>Wargear: Pulse rifle, P</w:t>
-      </w:r>
-      <w:r>
-        <w:t>hoton grenades.</w:t>
-      </w:r>
+        <w:t xml:space="preserve">Wargear: </w:t>
+      </w:r>
+      <w:proofErr w:type="spellStart"/>
+      <w:r>
+        <w:t>Lasgun</w:t>
+      </w:r>
+      <w:proofErr w:type="spellEnd"/>
+      <w:r>
+        <w:t xml:space="preserve">, </w:t>
+      </w:r>
+      <w:r>
+        <w:t>Frag Grenades, Krak Grenades</w:t>
+      </w:r>
+      <w:bookmarkStart w:id="0" w:name="_GoBack"/>
+      <w:bookmarkEnd w:id="0"/>
     </w:p>
     <w:p>
       <w:r>
@@ -585,33 +586,6 @@
         </w:numPr>
       </w:pPr>
       <w:r>
-        <w:t>Any model may replace their Pulse rifle with a P</w:t>
-      </w:r>
-      <w:r>
-        <w:t>ulse carbine.</w:t>
-      </w:r>
-    </w:p>
-    <w:p>
-      <w:pPr>
-        <w:pStyle w:val="ListParagraph"/>
-        <w:numPr>
-          <w:ilvl w:val="0"/>
-          <w:numId w:val="1"/>
-        </w:numPr>
-      </w:pPr>
-      <w:r>
-        <w:t>Two Gue’Vesa’La may form a Heavy Weapons Team who must take an item from the Heavy Weapons list.</w:t>
-      </w:r>
-    </w:p>
-    <w:p>
-      <w:pPr>
-        <w:pStyle w:val="ListParagraph"/>
-        <w:numPr>
-          <w:ilvl w:val="0"/>
-          <w:numId w:val="1"/>
-        </w:numPr>
-      </w:pPr>
-      <w:r>
         <w:t xml:space="preserve">One Gue’Vesa’La may </w:t>
       </w:r>
       <w:r>
@@ -641,13 +615,19 @@
         <w:t xml:space="preserve"> of a unit with a V</w:t>
       </w:r>
       <w:r>
-        <w:t>ox-caster when using their One for All, All for One ability, you may extend the range of the ability to 18” if t</w:t>
+        <w:t xml:space="preserve">ox-caster when using their One for All, </w:t>
+      </w:r>
+      <w:proofErr w:type="gramStart"/>
+      <w:r>
+        <w:t>All</w:t>
+      </w:r>
+      <w:proofErr w:type="gramEnd"/>
+      <w:r>
+        <w:t xml:space="preserve"> for One ability, you may extend the range of the ability to 18” if t</w:t>
       </w:r>
       <w:r>
         <w:t>he target unit also contains a V</w:t>
       </w:r>
-      <w:bookmarkStart w:id="0" w:name="_GoBack"/>
-      <w:bookmarkEnd w:id="0"/>
       <w:r>
         <w:t>ox-caster.</w:t>
       </w:r>

</xml_diff>